<commit_message>
font removal and terms conditions updation
</commit_message>
<xml_diff>
--- a/public/terms_conditions.docx
+++ b/public/terms_conditions.docx
@@ -6,6 +6,7 @@
       <w:pPr>
         <w:pStyle w:val="Normal"/>
         <w:spacing w:before="0" w:after="0"/>
+        <w:contextualSpacing/>
         <w:jc w:val="center"/>
         <w:rPr>
           <w:sz w:val="46"/>
@@ -14,13 +15,18 @@
         </w:rPr>
       </w:pPr>
       <w:r>
-        <w:rPr/>
+        <w:rPr>
+          <w:sz w:val="46"/>
+          <w:szCs w:val="46"/>
+          <w:vertAlign w:val="subscript"/>
+        </w:rPr>
       </w:r>
     </w:p>
     <w:p>
       <w:pPr>
         <w:pStyle w:val="Normal"/>
         <w:spacing w:before="0" w:after="0"/>
+        <w:contextualSpacing/>
         <w:rPr>
           <w:b/>
           <w:b/>
@@ -48,16 +54,18 @@
           <w:ilvl w:val="0"/>
           <w:numId w:val="1"/>
         </w:numPr>
-        <w:pBdr/>
-        <w:tabs>
-          <w:tab w:val="left" w:pos="0" w:leader="none"/>
-        </w:tabs>
-        <w:spacing w:lineRule="atLeast" w:line="360" w:before="0" w:after="0"/>
-        <w:ind w:left="0" w:right="0" w:hanging="0"/>
-        <w:jc w:val="both"/>
-        <w:rPr>
-          <w:rFonts w:ascii="Oxygen;Helvetica" w:hAnsi="Oxygen;Helvetica"/>
-          <w:b w:val="false"/>
+        <w:tabs>
+          <w:tab w:val="left" w:pos="0" w:leader="none"/>
+        </w:tabs>
+        <w:spacing w:lineRule="atLeast" w:line="360" w:before="0" w:after="0"/>
+        <w:ind w:left="0" w:right="0" w:hanging="0"/>
+        <w:contextualSpacing/>
+        <w:jc w:val="both"/>
+        <w:rPr>
+          <w:rFonts w:ascii="Oxygen;Helvetica" w:hAnsi="Oxygen;Helvetica"/>
+          <w:b w:val="false"/>
+          <w:b w:val="false"/>
+          <w:i w:val="false"/>
           <w:i w:val="false"/>
           <w:caps w:val="false"/>
           <w:smallCaps w:val="false"/>
@@ -101,16 +109,18 @@
           <w:ilvl w:val="0"/>
           <w:numId w:val="1"/>
         </w:numPr>
-        <w:pBdr/>
-        <w:tabs>
-          <w:tab w:val="left" w:pos="0" w:leader="none"/>
-        </w:tabs>
-        <w:spacing w:lineRule="atLeast" w:line="360" w:before="0" w:after="0"/>
-        <w:ind w:left="0" w:right="0" w:hanging="0"/>
-        <w:jc w:val="both"/>
-        <w:rPr>
-          <w:rFonts w:ascii="Oxygen;Helvetica" w:hAnsi="Oxygen;Helvetica"/>
-          <w:b w:val="false"/>
+        <w:tabs>
+          <w:tab w:val="left" w:pos="0" w:leader="none"/>
+        </w:tabs>
+        <w:spacing w:lineRule="atLeast" w:line="360" w:before="0" w:after="0"/>
+        <w:ind w:left="0" w:right="0" w:hanging="0"/>
+        <w:contextualSpacing/>
+        <w:jc w:val="both"/>
+        <w:rPr>
+          <w:rFonts w:ascii="Oxygen;Helvetica" w:hAnsi="Oxygen;Helvetica"/>
+          <w:b w:val="false"/>
+          <w:b w:val="false"/>
+          <w:i w:val="false"/>
           <w:i w:val="false"/>
           <w:caps w:val="false"/>
           <w:smallCaps w:val="false"/>
@@ -154,16 +164,18 @@
           <w:ilvl w:val="0"/>
           <w:numId w:val="1"/>
         </w:numPr>
-        <w:pBdr/>
-        <w:tabs>
-          <w:tab w:val="left" w:pos="0" w:leader="none"/>
-        </w:tabs>
-        <w:spacing w:lineRule="atLeast" w:line="360" w:before="0" w:after="0"/>
-        <w:ind w:left="0" w:right="0" w:hanging="0"/>
-        <w:jc w:val="both"/>
-        <w:rPr>
-          <w:rFonts w:ascii="Oxygen;Helvetica" w:hAnsi="Oxygen;Helvetica"/>
-          <w:b w:val="false"/>
+        <w:tabs>
+          <w:tab w:val="left" w:pos="0" w:leader="none"/>
+        </w:tabs>
+        <w:spacing w:lineRule="atLeast" w:line="360" w:before="0" w:after="0"/>
+        <w:ind w:left="0" w:right="0" w:hanging="0"/>
+        <w:contextualSpacing/>
+        <w:jc w:val="both"/>
+        <w:rPr>
+          <w:rFonts w:ascii="Oxygen;Helvetica" w:hAnsi="Oxygen;Helvetica"/>
+          <w:b w:val="false"/>
+          <w:b w:val="false"/>
+          <w:i w:val="false"/>
           <w:i w:val="false"/>
           <w:caps w:val="false"/>
           <w:smallCaps w:val="false"/>
@@ -207,16 +219,18 @@
           <w:ilvl w:val="0"/>
           <w:numId w:val="1"/>
         </w:numPr>
-        <w:pBdr/>
-        <w:tabs>
-          <w:tab w:val="left" w:pos="0" w:leader="none"/>
-        </w:tabs>
-        <w:spacing w:lineRule="atLeast" w:line="360" w:before="0" w:after="0"/>
-        <w:ind w:left="0" w:right="0" w:hanging="0"/>
-        <w:jc w:val="both"/>
-        <w:rPr>
-          <w:rFonts w:ascii="Oxygen;Helvetica" w:hAnsi="Oxygen;Helvetica"/>
-          <w:b w:val="false"/>
+        <w:tabs>
+          <w:tab w:val="left" w:pos="0" w:leader="none"/>
+        </w:tabs>
+        <w:spacing w:lineRule="atLeast" w:line="360" w:before="0" w:after="0"/>
+        <w:ind w:left="0" w:right="0" w:hanging="0"/>
+        <w:contextualSpacing/>
+        <w:jc w:val="both"/>
+        <w:rPr>
+          <w:rFonts w:ascii="Oxygen;Helvetica" w:hAnsi="Oxygen;Helvetica"/>
+          <w:b w:val="false"/>
+          <w:b w:val="false"/>
+          <w:i w:val="false"/>
           <w:i w:val="false"/>
           <w:caps w:val="false"/>
           <w:smallCaps w:val="false"/>
@@ -260,16 +274,18 @@
           <w:ilvl w:val="0"/>
           <w:numId w:val="1"/>
         </w:numPr>
-        <w:pBdr/>
-        <w:tabs>
-          <w:tab w:val="left" w:pos="0" w:leader="none"/>
-        </w:tabs>
-        <w:spacing w:lineRule="atLeast" w:line="360" w:before="0" w:after="0"/>
-        <w:ind w:left="0" w:right="0" w:hanging="0"/>
-        <w:jc w:val="both"/>
-        <w:rPr>
-          <w:rFonts w:ascii="Oxygen;Helvetica" w:hAnsi="Oxygen;Helvetica"/>
-          <w:b w:val="false"/>
+        <w:tabs>
+          <w:tab w:val="left" w:pos="0" w:leader="none"/>
+        </w:tabs>
+        <w:spacing w:lineRule="atLeast" w:line="360" w:before="0" w:after="0"/>
+        <w:ind w:left="0" w:right="0" w:hanging="0"/>
+        <w:contextualSpacing/>
+        <w:jc w:val="both"/>
+        <w:rPr>
+          <w:rFonts w:ascii="Oxygen;Helvetica" w:hAnsi="Oxygen;Helvetica"/>
+          <w:b w:val="false"/>
+          <w:b w:val="false"/>
+          <w:i w:val="false"/>
           <w:i w:val="false"/>
           <w:caps w:val="false"/>
           <w:smallCaps w:val="false"/>
@@ -300,16 +316,18 @@
           <w:ilvl w:val="0"/>
           <w:numId w:val="1"/>
         </w:numPr>
-        <w:pBdr/>
-        <w:tabs>
-          <w:tab w:val="left" w:pos="0" w:leader="none"/>
-        </w:tabs>
-        <w:spacing w:lineRule="atLeast" w:line="360" w:before="0" w:after="0"/>
-        <w:ind w:left="0" w:right="0" w:hanging="0"/>
-        <w:jc w:val="both"/>
-        <w:rPr>
-          <w:rFonts w:ascii="Oxygen;Helvetica" w:hAnsi="Oxygen;Helvetica"/>
-          <w:b w:val="false"/>
+        <w:tabs>
+          <w:tab w:val="left" w:pos="0" w:leader="none"/>
+        </w:tabs>
+        <w:spacing w:lineRule="atLeast" w:line="360" w:before="0" w:after="0"/>
+        <w:ind w:left="0" w:right="0" w:hanging="0"/>
+        <w:contextualSpacing/>
+        <w:jc w:val="both"/>
+        <w:rPr>
+          <w:rFonts w:ascii="Oxygen;Helvetica" w:hAnsi="Oxygen;Helvetica"/>
+          <w:b w:val="false"/>
+          <w:b w:val="false"/>
+          <w:i w:val="false"/>
           <w:i w:val="false"/>
           <w:caps w:val="false"/>
           <w:smallCaps w:val="false"/>
@@ -353,16 +371,18 @@
           <w:ilvl w:val="0"/>
           <w:numId w:val="1"/>
         </w:numPr>
-        <w:pBdr/>
-        <w:tabs>
-          <w:tab w:val="left" w:pos="0" w:leader="none"/>
-        </w:tabs>
-        <w:spacing w:lineRule="atLeast" w:line="360" w:before="0" w:after="0"/>
-        <w:ind w:left="0" w:right="0" w:hanging="0"/>
-        <w:jc w:val="both"/>
-        <w:rPr>
-          <w:rFonts w:ascii="Oxygen;Helvetica" w:hAnsi="Oxygen;Helvetica"/>
-          <w:b w:val="false"/>
+        <w:tabs>
+          <w:tab w:val="left" w:pos="0" w:leader="none"/>
+        </w:tabs>
+        <w:spacing w:lineRule="atLeast" w:line="360" w:before="0" w:after="0"/>
+        <w:ind w:left="0" w:right="0" w:hanging="0"/>
+        <w:contextualSpacing/>
+        <w:jc w:val="both"/>
+        <w:rPr>
+          <w:rFonts w:ascii="Oxygen;Helvetica" w:hAnsi="Oxygen;Helvetica"/>
+          <w:b w:val="false"/>
+          <w:b w:val="false"/>
+          <w:i w:val="false"/>
           <w:i w:val="false"/>
           <w:caps w:val="false"/>
           <w:smallCaps w:val="false"/>
@@ -406,16 +426,18 @@
           <w:ilvl w:val="0"/>
           <w:numId w:val="1"/>
         </w:numPr>
-        <w:pBdr/>
-        <w:tabs>
-          <w:tab w:val="left" w:pos="0" w:leader="none"/>
-        </w:tabs>
-        <w:spacing w:lineRule="atLeast" w:line="360" w:before="0" w:after="0"/>
-        <w:ind w:left="0" w:right="0" w:hanging="0"/>
-        <w:jc w:val="both"/>
-        <w:rPr>
-          <w:rFonts w:ascii="Oxygen;Helvetica" w:hAnsi="Oxygen;Helvetica"/>
-          <w:b w:val="false"/>
+        <w:tabs>
+          <w:tab w:val="left" w:pos="0" w:leader="none"/>
+        </w:tabs>
+        <w:spacing w:lineRule="atLeast" w:line="360" w:before="0" w:after="0"/>
+        <w:ind w:left="0" w:right="0" w:hanging="0"/>
+        <w:contextualSpacing/>
+        <w:jc w:val="both"/>
+        <w:rPr>
+          <w:rFonts w:ascii="Oxygen;Helvetica" w:hAnsi="Oxygen;Helvetica"/>
+          <w:b w:val="false"/>
+          <w:b w:val="false"/>
+          <w:i w:val="false"/>
           <w:i w:val="false"/>
           <w:caps w:val="false"/>
           <w:smallCaps w:val="false"/>
@@ -448,33 +470,7 @@
           <w:spacing w:val="0"/>
           <w:sz w:val="21"/>
         </w:rPr>
-        <w:t>Each &amp; every participant will be given a Certificate of participation. In case of any queries after receiving the Certificate, the student may contact his/her Aloha Learning Center latest by 20</w:t>
-      </w:r>
-      <w:r>
-        <w:rPr>
-          <w:rFonts w:ascii="Oxygen;Helvetica" w:hAnsi="Oxygen;Helvetica"/>
-          <w:b w:val="false"/>
-          <w:i w:val="false"/>
-          <w:caps w:val="false"/>
-          <w:smallCaps w:val="false"/>
-          <w:color w:val="000000"/>
-          <w:spacing w:val="0"/>
-          <w:sz w:val="21"/>
-        </w:rPr>
-        <w:t>th</w:t>
-      </w:r>
-      <w:r>
-        <w:rPr>
-          <w:rFonts w:ascii="Oxygen;Helvetica" w:hAnsi="Oxygen;Helvetica"/>
-          <w:b w:val="false"/>
-          <w:i w:val="false"/>
-          <w:caps w:val="false"/>
-          <w:smallCaps w:val="false"/>
-          <w:color w:val="000000"/>
-          <w:spacing w:val="0"/>
-          <w:sz w:val="21"/>
-        </w:rPr>
-        <w:t> January 2019.</w:t>
+        <w:t>Each &amp; every participant will be given a Certificate of participation. In case of any queries after receiving the Certificate, the student may contact his/her Aloha Learning Center latest by 20th January 2019.</w:t>
       </w:r>
     </w:p>
     <w:p>
@@ -485,16 +481,18 @@
           <w:ilvl w:val="0"/>
           <w:numId w:val="1"/>
         </w:numPr>
-        <w:pBdr/>
-        <w:tabs>
-          <w:tab w:val="left" w:pos="0" w:leader="none"/>
-        </w:tabs>
-        <w:spacing w:lineRule="atLeast" w:line="360" w:before="0" w:after="0"/>
-        <w:ind w:left="0" w:right="0" w:hanging="0"/>
-        <w:jc w:val="both"/>
-        <w:rPr>
-          <w:rFonts w:ascii="Oxygen;Helvetica" w:hAnsi="Oxygen;Helvetica"/>
-          <w:b w:val="false"/>
+        <w:tabs>
+          <w:tab w:val="left" w:pos="0" w:leader="none"/>
+        </w:tabs>
+        <w:spacing w:lineRule="atLeast" w:line="360" w:before="0" w:after="0"/>
+        <w:ind w:left="0" w:right="0" w:hanging="0"/>
+        <w:contextualSpacing/>
+        <w:jc w:val="both"/>
+        <w:rPr>
+          <w:rFonts w:ascii="Oxygen;Helvetica" w:hAnsi="Oxygen;Helvetica"/>
+          <w:b w:val="false"/>
+          <w:b w:val="false"/>
+          <w:i w:val="false"/>
           <w:i w:val="false"/>
           <w:caps w:val="false"/>
           <w:smallCaps w:val="false"/>
@@ -538,16 +536,18 @@
           <w:ilvl w:val="0"/>
           <w:numId w:val="1"/>
         </w:numPr>
-        <w:pBdr/>
-        <w:tabs>
-          <w:tab w:val="left" w:pos="0" w:leader="none"/>
-        </w:tabs>
-        <w:spacing w:lineRule="atLeast" w:line="360" w:before="0" w:after="0"/>
-        <w:ind w:left="0" w:right="0" w:hanging="0"/>
-        <w:jc w:val="both"/>
-        <w:rPr>
-          <w:rFonts w:ascii="Oxygen;Helvetica" w:hAnsi="Oxygen;Helvetica"/>
-          <w:b w:val="false"/>
+        <w:tabs>
+          <w:tab w:val="left" w:pos="0" w:leader="none"/>
+        </w:tabs>
+        <w:spacing w:lineRule="atLeast" w:line="360" w:before="0" w:after="0"/>
+        <w:ind w:left="0" w:right="0" w:hanging="0"/>
+        <w:contextualSpacing/>
+        <w:jc w:val="both"/>
+        <w:rPr>
+          <w:rFonts w:ascii="Oxygen;Helvetica" w:hAnsi="Oxygen;Helvetica"/>
+          <w:b w:val="false"/>
+          <w:b w:val="false"/>
+          <w:i w:val="false"/>
           <w:i w:val="false"/>
           <w:caps w:val="false"/>
           <w:smallCaps w:val="false"/>
@@ -591,16 +591,18 @@
           <w:ilvl w:val="0"/>
           <w:numId w:val="1"/>
         </w:numPr>
-        <w:pBdr/>
-        <w:tabs>
-          <w:tab w:val="left" w:pos="0" w:leader="none"/>
-        </w:tabs>
-        <w:spacing w:lineRule="atLeast" w:line="360" w:before="0" w:after="0"/>
-        <w:ind w:left="0" w:right="0" w:hanging="0"/>
-        <w:jc w:val="both"/>
-        <w:rPr>
-          <w:rFonts w:ascii="Oxygen;Helvetica" w:hAnsi="Oxygen;Helvetica"/>
-          <w:b w:val="false"/>
+        <w:tabs>
+          <w:tab w:val="left" w:pos="0" w:leader="none"/>
+        </w:tabs>
+        <w:spacing w:lineRule="atLeast" w:line="360" w:before="0" w:after="0"/>
+        <w:ind w:left="0" w:right="0" w:hanging="0"/>
+        <w:contextualSpacing/>
+        <w:jc w:val="both"/>
+        <w:rPr>
+          <w:rFonts w:ascii="Oxygen;Helvetica" w:hAnsi="Oxygen;Helvetica"/>
+          <w:b w:val="false"/>
+          <w:b w:val="false"/>
+          <w:i w:val="false"/>
           <w:i w:val="false"/>
           <w:caps w:val="false"/>
           <w:smallCaps w:val="false"/>
@@ -644,16 +646,18 @@
           <w:ilvl w:val="0"/>
           <w:numId w:val="1"/>
         </w:numPr>
-        <w:pBdr/>
-        <w:tabs>
-          <w:tab w:val="left" w:pos="0" w:leader="none"/>
-        </w:tabs>
-        <w:spacing w:lineRule="atLeast" w:line="360" w:before="0" w:after="0"/>
-        <w:ind w:left="0" w:right="0" w:hanging="0"/>
-        <w:jc w:val="both"/>
-        <w:rPr>
-          <w:rFonts w:ascii="Oxygen;Helvetica" w:hAnsi="Oxygen;Helvetica"/>
-          <w:b w:val="false"/>
+        <w:tabs>
+          <w:tab w:val="left" w:pos="0" w:leader="none"/>
+        </w:tabs>
+        <w:spacing w:lineRule="atLeast" w:line="360" w:before="0" w:after="0"/>
+        <w:ind w:left="0" w:right="0" w:hanging="0"/>
+        <w:contextualSpacing/>
+        <w:jc w:val="both"/>
+        <w:rPr>
+          <w:rFonts w:ascii="Oxygen;Helvetica" w:hAnsi="Oxygen;Helvetica"/>
+          <w:b w:val="false"/>
+          <w:b w:val="false"/>
+          <w:i w:val="false"/>
           <w:i w:val="false"/>
           <w:caps w:val="false"/>
           <w:smallCaps w:val="false"/>
@@ -697,16 +701,18 @@
           <w:ilvl w:val="0"/>
           <w:numId w:val="1"/>
         </w:numPr>
-        <w:pBdr/>
-        <w:tabs>
-          <w:tab w:val="left" w:pos="0" w:leader="none"/>
-        </w:tabs>
-        <w:spacing w:lineRule="atLeast" w:line="360" w:before="0" w:after="0"/>
-        <w:ind w:left="0" w:right="0" w:hanging="0"/>
-        <w:jc w:val="both"/>
-        <w:rPr>
-          <w:rFonts w:ascii="Oxygen;Helvetica" w:hAnsi="Oxygen;Helvetica"/>
-          <w:b w:val="false"/>
+        <w:tabs>
+          <w:tab w:val="left" w:pos="0" w:leader="none"/>
+        </w:tabs>
+        <w:spacing w:lineRule="atLeast" w:line="360" w:before="0" w:after="0"/>
+        <w:ind w:left="0" w:right="0" w:hanging="0"/>
+        <w:contextualSpacing/>
+        <w:jc w:val="both"/>
+        <w:rPr>
+          <w:rFonts w:ascii="Oxygen;Helvetica" w:hAnsi="Oxygen;Helvetica"/>
+          <w:b w:val="false"/>
+          <w:b w:val="false"/>
+          <w:i w:val="false"/>
           <w:i w:val="false"/>
           <w:caps w:val="false"/>
           <w:smallCaps w:val="false"/>
@@ -750,16 +756,18 @@
           <w:ilvl w:val="0"/>
           <w:numId w:val="1"/>
         </w:numPr>
-        <w:pBdr/>
-        <w:tabs>
-          <w:tab w:val="left" w:pos="0" w:leader="none"/>
-        </w:tabs>
-        <w:spacing w:lineRule="atLeast" w:line="360" w:before="0" w:after="0"/>
-        <w:ind w:left="0" w:right="0" w:hanging="0"/>
-        <w:jc w:val="both"/>
-        <w:rPr>
-          <w:rFonts w:ascii="Oxygen;Helvetica" w:hAnsi="Oxygen;Helvetica"/>
-          <w:b w:val="false"/>
+        <w:tabs>
+          <w:tab w:val="left" w:pos="0" w:leader="none"/>
+        </w:tabs>
+        <w:spacing w:lineRule="atLeast" w:line="360" w:before="0" w:after="0"/>
+        <w:ind w:left="0" w:right="0" w:hanging="0"/>
+        <w:contextualSpacing/>
+        <w:jc w:val="both"/>
+        <w:rPr>
+          <w:rFonts w:ascii="Oxygen;Helvetica" w:hAnsi="Oxygen;Helvetica"/>
+          <w:b w:val="false"/>
+          <w:b w:val="false"/>
+          <w:i w:val="false"/>
           <w:i w:val="false"/>
           <w:caps w:val="false"/>
           <w:smallCaps w:val="false"/>
@@ -803,16 +811,18 @@
           <w:ilvl w:val="0"/>
           <w:numId w:val="1"/>
         </w:numPr>
-        <w:pBdr/>
-        <w:tabs>
-          <w:tab w:val="left" w:pos="0" w:leader="none"/>
-        </w:tabs>
-        <w:spacing w:lineRule="atLeast" w:line="360" w:before="0" w:after="0"/>
-        <w:ind w:left="0" w:right="0" w:hanging="0"/>
-        <w:jc w:val="both"/>
-        <w:rPr>
-          <w:rFonts w:ascii="Oxygen;Helvetica" w:hAnsi="Oxygen;Helvetica"/>
-          <w:b w:val="false"/>
+        <w:tabs>
+          <w:tab w:val="left" w:pos="0" w:leader="none"/>
+        </w:tabs>
+        <w:spacing w:lineRule="atLeast" w:line="360" w:before="0" w:after="0"/>
+        <w:ind w:left="0" w:right="0" w:hanging="0"/>
+        <w:contextualSpacing/>
+        <w:jc w:val="both"/>
+        <w:rPr>
+          <w:rFonts w:ascii="Oxygen;Helvetica" w:hAnsi="Oxygen;Helvetica"/>
+          <w:b w:val="false"/>
+          <w:b w:val="false"/>
+          <w:i w:val="false"/>
           <w:i w:val="false"/>
           <w:caps w:val="false"/>
           <w:smallCaps w:val="false"/>
@@ -856,16 +866,18 @@
           <w:ilvl w:val="0"/>
           <w:numId w:val="1"/>
         </w:numPr>
-        <w:pBdr/>
-        <w:tabs>
-          <w:tab w:val="left" w:pos="0" w:leader="none"/>
-        </w:tabs>
-        <w:spacing w:lineRule="atLeast" w:line="360" w:before="0" w:after="0"/>
-        <w:ind w:left="0" w:right="0" w:hanging="0"/>
-        <w:jc w:val="both"/>
-        <w:rPr>
-          <w:rFonts w:ascii="Oxygen;Helvetica" w:hAnsi="Oxygen;Helvetica"/>
-          <w:b w:val="false"/>
+        <w:tabs>
+          <w:tab w:val="left" w:pos="0" w:leader="none"/>
+        </w:tabs>
+        <w:spacing w:lineRule="atLeast" w:line="360" w:before="0" w:after="0"/>
+        <w:ind w:left="0" w:right="0" w:hanging="0"/>
+        <w:contextualSpacing/>
+        <w:jc w:val="both"/>
+        <w:rPr>
+          <w:rFonts w:ascii="Oxygen;Helvetica" w:hAnsi="Oxygen;Helvetica"/>
+          <w:b w:val="false"/>
+          <w:b w:val="false"/>
+          <w:i w:val="false"/>
           <w:i w:val="false"/>
           <w:caps w:val="false"/>
           <w:smallCaps w:val="false"/>
@@ -909,16 +921,18 @@
           <w:ilvl w:val="0"/>
           <w:numId w:val="1"/>
         </w:numPr>
-        <w:pBdr/>
-        <w:tabs>
-          <w:tab w:val="left" w:pos="0" w:leader="none"/>
-        </w:tabs>
-        <w:spacing w:lineRule="atLeast" w:line="360" w:before="0" w:after="0"/>
-        <w:ind w:left="0" w:right="0" w:hanging="0"/>
-        <w:jc w:val="both"/>
-        <w:rPr>
-          <w:rFonts w:ascii="Oxygen;Helvetica" w:hAnsi="Oxygen;Helvetica"/>
-          <w:b w:val="false"/>
+        <w:tabs>
+          <w:tab w:val="left" w:pos="0" w:leader="none"/>
+        </w:tabs>
+        <w:spacing w:lineRule="atLeast" w:line="360" w:before="0" w:after="0"/>
+        <w:ind w:left="0" w:right="0" w:hanging="0"/>
+        <w:contextualSpacing/>
+        <w:jc w:val="both"/>
+        <w:rPr>
+          <w:rFonts w:ascii="Oxygen;Helvetica" w:hAnsi="Oxygen;Helvetica"/>
+          <w:b w:val="false"/>
+          <w:b w:val="false"/>
+          <w:i w:val="false"/>
           <w:i w:val="false"/>
           <w:caps w:val="false"/>
           <w:smallCaps w:val="false"/>
@@ -962,16 +976,18 @@
           <w:ilvl w:val="0"/>
           <w:numId w:val="1"/>
         </w:numPr>
-        <w:pBdr/>
-        <w:tabs>
-          <w:tab w:val="left" w:pos="0" w:leader="none"/>
-        </w:tabs>
-        <w:spacing w:lineRule="atLeast" w:line="360" w:before="0" w:after="0"/>
-        <w:ind w:left="0" w:right="0" w:hanging="0"/>
-        <w:jc w:val="both"/>
-        <w:rPr>
-          <w:rFonts w:ascii="Oxygen;Helvetica" w:hAnsi="Oxygen;Helvetica"/>
-          <w:b w:val="false"/>
+        <w:tabs>
+          <w:tab w:val="left" w:pos="0" w:leader="none"/>
+        </w:tabs>
+        <w:spacing w:lineRule="atLeast" w:line="360" w:before="0" w:after="0"/>
+        <w:ind w:left="0" w:right="0" w:hanging="0"/>
+        <w:contextualSpacing/>
+        <w:jc w:val="both"/>
+        <w:rPr>
+          <w:rFonts w:ascii="Oxygen;Helvetica" w:hAnsi="Oxygen;Helvetica"/>
+          <w:b w:val="false"/>
+          <w:b w:val="false"/>
+          <w:i w:val="false"/>
           <w:i w:val="false"/>
           <w:caps w:val="false"/>
           <w:smallCaps w:val="false"/>
@@ -1015,16 +1031,18 @@
           <w:ilvl w:val="0"/>
           <w:numId w:val="1"/>
         </w:numPr>
-        <w:pBdr/>
-        <w:tabs>
-          <w:tab w:val="left" w:pos="0" w:leader="none"/>
-        </w:tabs>
-        <w:spacing w:lineRule="atLeast" w:line="360" w:before="0" w:after="0"/>
-        <w:ind w:left="0" w:right="0" w:hanging="0"/>
-        <w:jc w:val="both"/>
-        <w:rPr>
-          <w:rFonts w:ascii="Oxygen;Helvetica" w:hAnsi="Oxygen;Helvetica"/>
-          <w:b w:val="false"/>
+        <w:tabs>
+          <w:tab w:val="left" w:pos="0" w:leader="none"/>
+        </w:tabs>
+        <w:spacing w:lineRule="atLeast" w:line="360" w:before="0" w:after="0"/>
+        <w:ind w:left="0" w:right="0" w:hanging="0"/>
+        <w:contextualSpacing/>
+        <w:jc w:val="both"/>
+        <w:rPr>
+          <w:rFonts w:ascii="Oxygen;Helvetica" w:hAnsi="Oxygen;Helvetica"/>
+          <w:b w:val="false"/>
+          <w:b w:val="false"/>
+          <w:i w:val="false"/>
           <w:i w:val="false"/>
           <w:caps w:val="false"/>
           <w:smallCaps w:val="false"/>
@@ -1068,16 +1086,18 @@
           <w:ilvl w:val="0"/>
           <w:numId w:val="1"/>
         </w:numPr>
-        <w:pBdr/>
-        <w:tabs>
-          <w:tab w:val="left" w:pos="0" w:leader="none"/>
-        </w:tabs>
-        <w:spacing w:lineRule="atLeast" w:line="360" w:before="0" w:after="0"/>
-        <w:ind w:left="0" w:right="0" w:hanging="0"/>
-        <w:jc w:val="both"/>
-        <w:rPr>
-          <w:rFonts w:ascii="Oxygen;Helvetica" w:hAnsi="Oxygen;Helvetica"/>
-          <w:b w:val="false"/>
+        <w:tabs>
+          <w:tab w:val="left" w:pos="0" w:leader="none"/>
+        </w:tabs>
+        <w:spacing w:lineRule="atLeast" w:line="360" w:before="0" w:after="0"/>
+        <w:ind w:left="0" w:right="0" w:hanging="0"/>
+        <w:contextualSpacing/>
+        <w:jc w:val="both"/>
+        <w:rPr>
+          <w:rFonts w:ascii="Oxygen;Helvetica" w:hAnsi="Oxygen;Helvetica"/>
+          <w:b w:val="false"/>
+          <w:b w:val="false"/>
+          <w:i w:val="false"/>
           <w:i w:val="false"/>
           <w:caps w:val="false"/>
           <w:smallCaps w:val="false"/>
@@ -1121,16 +1141,18 @@
           <w:ilvl w:val="0"/>
           <w:numId w:val="1"/>
         </w:numPr>
-        <w:pBdr/>
-        <w:tabs>
-          <w:tab w:val="left" w:pos="0" w:leader="none"/>
-        </w:tabs>
-        <w:spacing w:lineRule="atLeast" w:line="360" w:before="0" w:after="0"/>
-        <w:ind w:left="0" w:right="0" w:hanging="0"/>
-        <w:jc w:val="both"/>
-        <w:rPr>
-          <w:rFonts w:ascii="Oxygen;Helvetica" w:hAnsi="Oxygen;Helvetica"/>
-          <w:b w:val="false"/>
+        <w:tabs>
+          <w:tab w:val="left" w:pos="0" w:leader="none"/>
+        </w:tabs>
+        <w:spacing w:lineRule="atLeast" w:line="360" w:before="0" w:after="0"/>
+        <w:ind w:left="0" w:right="0" w:hanging="0"/>
+        <w:contextualSpacing/>
+        <w:jc w:val="both"/>
+        <w:rPr>
+          <w:rFonts w:ascii="Oxygen;Helvetica" w:hAnsi="Oxygen;Helvetica"/>
+          <w:b w:val="false"/>
+          <w:b w:val="false"/>
+          <w:i w:val="false"/>
           <w:i w:val="false"/>
           <w:caps w:val="false"/>
           <w:smallCaps w:val="false"/>
@@ -1174,16 +1196,18 @@
           <w:ilvl w:val="0"/>
           <w:numId w:val="1"/>
         </w:numPr>
-        <w:pBdr/>
-        <w:tabs>
-          <w:tab w:val="left" w:pos="0" w:leader="none"/>
-        </w:tabs>
-        <w:spacing w:lineRule="atLeast" w:line="360" w:before="0" w:after="0"/>
-        <w:ind w:left="0" w:right="0" w:hanging="0"/>
-        <w:jc w:val="both"/>
-        <w:rPr>
-          <w:rFonts w:ascii="Oxygen;Helvetica" w:hAnsi="Oxygen;Helvetica"/>
-          <w:b w:val="false"/>
+        <w:tabs>
+          <w:tab w:val="left" w:pos="0" w:leader="none"/>
+        </w:tabs>
+        <w:spacing w:lineRule="atLeast" w:line="360" w:before="0" w:after="0"/>
+        <w:ind w:left="0" w:right="0" w:hanging="0"/>
+        <w:contextualSpacing/>
+        <w:jc w:val="both"/>
+        <w:rPr>
+          <w:rFonts w:ascii="Oxygen;Helvetica" w:hAnsi="Oxygen;Helvetica"/>
+          <w:b w:val="false"/>
+          <w:b w:val="false"/>
+          <w:i w:val="false"/>
           <w:i w:val="false"/>
           <w:caps w:val="false"/>
           <w:smallCaps w:val="false"/>
@@ -1227,16 +1251,18 @@
           <w:ilvl w:val="0"/>
           <w:numId w:val="1"/>
         </w:numPr>
-        <w:pBdr/>
-        <w:tabs>
-          <w:tab w:val="left" w:pos="0" w:leader="none"/>
-        </w:tabs>
-        <w:spacing w:lineRule="atLeast" w:line="360" w:before="0" w:after="0"/>
-        <w:ind w:left="0" w:right="0" w:hanging="0"/>
-        <w:jc w:val="both"/>
-        <w:rPr>
-          <w:rFonts w:ascii="Oxygen;Helvetica" w:hAnsi="Oxygen;Helvetica"/>
-          <w:b w:val="false"/>
+        <w:tabs>
+          <w:tab w:val="left" w:pos="0" w:leader="none"/>
+        </w:tabs>
+        <w:spacing w:lineRule="atLeast" w:line="360" w:before="0" w:after="0"/>
+        <w:ind w:left="0" w:right="0" w:hanging="0"/>
+        <w:contextualSpacing/>
+        <w:jc w:val="both"/>
+        <w:rPr>
+          <w:rFonts w:ascii="Oxygen;Helvetica" w:hAnsi="Oxygen;Helvetica"/>
+          <w:b w:val="false"/>
+          <w:b w:val="false"/>
+          <w:i w:val="false"/>
           <w:i w:val="false"/>
           <w:caps w:val="false"/>
           <w:smallCaps w:val="false"/>
@@ -1280,16 +1306,18 @@
           <w:ilvl w:val="0"/>
           <w:numId w:val="1"/>
         </w:numPr>
-        <w:pBdr/>
-        <w:tabs>
-          <w:tab w:val="left" w:pos="0" w:leader="none"/>
-        </w:tabs>
-        <w:spacing w:lineRule="atLeast" w:line="360" w:before="0" w:after="0"/>
-        <w:ind w:left="0" w:right="0" w:hanging="0"/>
-        <w:jc w:val="both"/>
-        <w:rPr>
-          <w:rFonts w:ascii="Oxygen;Helvetica" w:hAnsi="Oxygen;Helvetica"/>
-          <w:b w:val="false"/>
+        <w:tabs>
+          <w:tab w:val="left" w:pos="0" w:leader="none"/>
+        </w:tabs>
+        <w:spacing w:lineRule="atLeast" w:line="360" w:before="0" w:after="0"/>
+        <w:ind w:left="0" w:right="0" w:hanging="0"/>
+        <w:contextualSpacing/>
+        <w:jc w:val="both"/>
+        <w:rPr>
+          <w:rFonts w:ascii="Oxygen;Helvetica" w:hAnsi="Oxygen;Helvetica"/>
+          <w:b w:val="false"/>
+          <w:b w:val="false"/>
+          <w:i w:val="false"/>
           <w:i w:val="false"/>
           <w:caps w:val="false"/>
           <w:smallCaps w:val="false"/>
@@ -1320,16 +1348,18 @@
           <w:ilvl w:val="0"/>
           <w:numId w:val="1"/>
         </w:numPr>
-        <w:pBdr/>
-        <w:tabs>
-          <w:tab w:val="left" w:pos="0" w:leader="none"/>
-        </w:tabs>
-        <w:spacing w:lineRule="atLeast" w:line="360" w:before="0" w:after="0"/>
-        <w:ind w:left="0" w:right="0" w:hanging="0"/>
-        <w:jc w:val="both"/>
-        <w:rPr>
-          <w:rFonts w:ascii="Oxygen;Helvetica" w:hAnsi="Oxygen;Helvetica"/>
-          <w:b w:val="false"/>
+        <w:tabs>
+          <w:tab w:val="left" w:pos="0" w:leader="none"/>
+        </w:tabs>
+        <w:spacing w:lineRule="atLeast" w:line="360" w:before="0" w:after="0"/>
+        <w:ind w:left="0" w:right="0" w:hanging="0"/>
+        <w:contextualSpacing/>
+        <w:jc w:val="both"/>
+        <w:rPr>
+          <w:rFonts w:ascii="Oxygen;Helvetica" w:hAnsi="Oxygen;Helvetica"/>
+          <w:b w:val="false"/>
+          <w:b w:val="false"/>
+          <w:i w:val="false"/>
           <w:i w:val="false"/>
           <w:caps w:val="false"/>
           <w:smallCaps w:val="false"/>
@@ -1373,16 +1403,18 @@
           <w:ilvl w:val="0"/>
           <w:numId w:val="1"/>
         </w:numPr>
-        <w:pBdr/>
-        <w:tabs>
-          <w:tab w:val="left" w:pos="0" w:leader="none"/>
-        </w:tabs>
-        <w:spacing w:lineRule="atLeast" w:line="360" w:before="0" w:after="0"/>
-        <w:ind w:left="0" w:right="0" w:hanging="0"/>
-        <w:jc w:val="both"/>
-        <w:rPr>
-          <w:rFonts w:ascii="Oxygen;Helvetica" w:hAnsi="Oxygen;Helvetica"/>
-          <w:b w:val="false"/>
+        <w:tabs>
+          <w:tab w:val="left" w:pos="0" w:leader="none"/>
+        </w:tabs>
+        <w:spacing w:lineRule="atLeast" w:line="360" w:before="0" w:after="0"/>
+        <w:ind w:left="0" w:right="0" w:hanging="0"/>
+        <w:contextualSpacing/>
+        <w:jc w:val="both"/>
+        <w:rPr>
+          <w:rFonts w:ascii="Oxygen;Helvetica" w:hAnsi="Oxygen;Helvetica"/>
+          <w:b w:val="false"/>
+          <w:b w:val="false"/>
+          <w:i w:val="false"/>
           <w:i w:val="false"/>
           <w:caps w:val="false"/>
           <w:smallCaps w:val="false"/>
@@ -1426,16 +1458,18 @@
           <w:ilvl w:val="0"/>
           <w:numId w:val="1"/>
         </w:numPr>
-        <w:pBdr/>
-        <w:tabs>
-          <w:tab w:val="left" w:pos="0" w:leader="none"/>
-        </w:tabs>
-        <w:spacing w:lineRule="atLeast" w:line="360" w:before="0" w:after="0"/>
-        <w:ind w:left="0" w:right="0" w:hanging="0"/>
-        <w:jc w:val="both"/>
-        <w:rPr>
-          <w:rFonts w:ascii="Oxygen;Helvetica" w:hAnsi="Oxygen;Helvetica"/>
-          <w:b w:val="false"/>
+        <w:tabs>
+          <w:tab w:val="left" w:pos="0" w:leader="none"/>
+        </w:tabs>
+        <w:spacing w:lineRule="atLeast" w:line="360" w:before="0" w:after="0"/>
+        <w:ind w:left="0" w:right="0" w:hanging="0"/>
+        <w:contextualSpacing/>
+        <w:jc w:val="both"/>
+        <w:rPr>
+          <w:rFonts w:ascii="Oxygen;Helvetica" w:hAnsi="Oxygen;Helvetica"/>
+          <w:b w:val="false"/>
+          <w:b w:val="false"/>
+          <w:i w:val="false"/>
           <w:i w:val="false"/>
           <w:caps w:val="false"/>
           <w:smallCaps w:val="false"/>
@@ -1479,16 +1513,18 @@
           <w:ilvl w:val="0"/>
           <w:numId w:val="1"/>
         </w:numPr>
-        <w:pBdr/>
-        <w:tabs>
-          <w:tab w:val="left" w:pos="0" w:leader="none"/>
-        </w:tabs>
-        <w:spacing w:lineRule="atLeast" w:line="360" w:before="0" w:after="0"/>
-        <w:ind w:left="0" w:right="0" w:hanging="0"/>
-        <w:jc w:val="both"/>
-        <w:rPr>
-          <w:rFonts w:ascii="Oxygen;Helvetica" w:hAnsi="Oxygen;Helvetica"/>
-          <w:b w:val="false"/>
+        <w:tabs>
+          <w:tab w:val="left" w:pos="0" w:leader="none"/>
+        </w:tabs>
+        <w:spacing w:lineRule="atLeast" w:line="360" w:before="0" w:after="0"/>
+        <w:ind w:left="0" w:right="0" w:hanging="0"/>
+        <w:contextualSpacing/>
+        <w:jc w:val="both"/>
+        <w:rPr>
+          <w:rFonts w:ascii="Oxygen;Helvetica" w:hAnsi="Oxygen;Helvetica"/>
+          <w:b w:val="false"/>
+          <w:b w:val="false"/>
+          <w:i w:val="false"/>
           <w:i w:val="false"/>
           <w:caps w:val="false"/>
           <w:smallCaps w:val="false"/>
@@ -1532,12 +1568,12 @@
           <w:ilvl w:val="0"/>
           <w:numId w:val="1"/>
         </w:numPr>
-        <w:pBdr/>
-        <w:tabs>
-          <w:tab w:val="left" w:pos="0" w:leader="none"/>
-        </w:tabs>
-        <w:spacing w:lineRule="atLeast" w:line="360" w:before="0" w:after="0"/>
-        <w:ind w:left="0" w:right="0" w:hanging="0"/>
+        <w:tabs>
+          <w:tab w:val="left" w:pos="0" w:leader="none"/>
+        </w:tabs>
+        <w:spacing w:lineRule="atLeast" w:line="360" w:before="0" w:after="0"/>
+        <w:ind w:left="0" w:right="0" w:hanging="0"/>
+        <w:contextualSpacing/>
         <w:jc w:val="both"/>
         <w:rPr/>
       </w:pPr>
@@ -1624,6 +1660,255 @@
           <w:sz w:val="21"/>
         </w:rPr>
         <w:t> .</w:t>
+      </w:r>
+    </w:p>
+    <w:p>
+      <w:pPr>
+        <w:pStyle w:val="TextBody"/>
+        <w:widowControl/>
+        <w:tabs>
+          <w:tab w:val="left" w:pos="0" w:leader="none"/>
+        </w:tabs>
+        <w:spacing w:lineRule="atLeast" w:line="360" w:before="0" w:after="0"/>
+        <w:ind w:left="0" w:right="0" w:hanging="0"/>
+        <w:contextualSpacing/>
+        <w:jc w:val="both"/>
+        <w:rPr>
+          <w:rFonts w:ascii="Oxygen;Helvetica" w:hAnsi="Oxygen;Helvetica"/>
+          <w:b w:val="false"/>
+          <w:b w:val="false"/>
+          <w:i w:val="false"/>
+          <w:i w:val="false"/>
+          <w:caps w:val="false"/>
+          <w:smallCaps w:val="false"/>
+          <w:color w:val="000000"/>
+          <w:spacing w:val="0"/>
+          <w:sz w:val="21"/>
+        </w:rPr>
+      </w:pPr>
+      <w:r>
+        <w:rPr/>
+      </w:r>
+    </w:p>
+    <w:p>
+      <w:pPr>
+        <w:pStyle w:val="TextBody"/>
+        <w:widowControl/>
+        <w:tabs>
+          <w:tab w:val="left" w:pos="0" w:leader="none"/>
+        </w:tabs>
+        <w:spacing w:lineRule="atLeast" w:line="360" w:before="0" w:after="0"/>
+        <w:ind w:left="0" w:right="0" w:hanging="0"/>
+        <w:contextualSpacing/>
+        <w:jc w:val="both"/>
+        <w:rPr>
+          <w:rFonts w:ascii="Oxygen;Helvetica" w:hAnsi="Oxygen;Helvetica"/>
+          <w:b w:val="false"/>
+          <w:b w:val="false"/>
+          <w:i w:val="false"/>
+          <w:i w:val="false"/>
+          <w:caps w:val="false"/>
+          <w:smallCaps w:val="false"/>
+          <w:color w:val="000000"/>
+          <w:spacing w:val="0"/>
+          <w:sz w:val="21"/>
+        </w:rPr>
+      </w:pPr>
+      <w:r>
+        <w:rPr/>
+      </w:r>
+    </w:p>
+    <w:p>
+      <w:pPr>
+        <w:pStyle w:val="TextBody"/>
+        <w:widowControl/>
+        <w:tabs>
+          <w:tab w:val="left" w:pos="0" w:leader="none"/>
+        </w:tabs>
+        <w:spacing w:lineRule="atLeast" w:line="360" w:before="0" w:after="0"/>
+        <w:ind w:left="0" w:right="0" w:hanging="0"/>
+        <w:contextualSpacing/>
+        <w:jc w:val="both"/>
+        <w:rPr>
+          <w:b/>
+          <w:b/>
+          <w:bCs/>
+          <w:sz w:val="22"/>
+          <w:szCs w:val="22"/>
+        </w:rPr>
+      </w:pPr>
+      <w:bookmarkStart w:id="0" w:name="__DdeLink__79_1394961031"/>
+      <w:bookmarkEnd w:id="0"/>
+      <w:r>
+        <w:rPr>
+          <w:rFonts w:ascii="Oxygen;Helvetica" w:hAnsi="Oxygen;Helvetica"/>
+          <w:b/>
+          <w:bCs/>
+          <w:i w:val="false"/>
+          <w:caps w:val="false"/>
+          <w:smallCaps w:val="false"/>
+          <w:color w:val="000000"/>
+          <w:spacing w:val="0"/>
+          <w:sz w:val="22"/>
+          <w:szCs w:val="22"/>
+        </w:rPr>
+        <w:t>Date &amp; Time of competition:</w:t>
+        <w:tab/>
+        <w:tab/>
+        <w:t>29 Dec 2018 (Saturday) 9:00 AM to 1:00 PM</w:t>
+      </w:r>
+    </w:p>
+    <w:p>
+      <w:pPr>
+        <w:pStyle w:val="TextBody"/>
+        <w:widowControl/>
+        <w:tabs>
+          <w:tab w:val="left" w:pos="0" w:leader="none"/>
+        </w:tabs>
+        <w:spacing w:lineRule="atLeast" w:line="360" w:before="0" w:after="0"/>
+        <w:ind w:left="0" w:right="0" w:hanging="0"/>
+        <w:contextualSpacing/>
+        <w:jc w:val="both"/>
+        <w:rPr>
+          <w:b/>
+          <w:b/>
+          <w:bCs/>
+          <w:sz w:val="22"/>
+          <w:szCs w:val="22"/>
+        </w:rPr>
+      </w:pPr>
+      <w:r>
+        <w:rPr>
+          <w:rFonts w:ascii="Oxygen;Helvetica" w:hAnsi="Oxygen;Helvetica"/>
+          <w:b/>
+          <w:bCs/>
+          <w:i w:val="false"/>
+          <w:caps w:val="false"/>
+          <w:smallCaps w:val="false"/>
+          <w:color w:val="000000"/>
+          <w:spacing w:val="0"/>
+          <w:sz w:val="22"/>
+          <w:szCs w:val="22"/>
+        </w:rPr>
+        <w:t>Prize Distribution</w:t>
+        <w:tab/>
+        <w:tab/>
+        <w:tab/>
+        <w:t>30 Dec 2018 (Sunday) 9:00 AM to 1:00 PM</w:t>
+      </w:r>
+    </w:p>
+    <w:p>
+      <w:pPr>
+        <w:pStyle w:val="TextBody"/>
+        <w:widowControl/>
+        <w:tabs>
+          <w:tab w:val="left" w:pos="0" w:leader="none"/>
+        </w:tabs>
+        <w:spacing w:lineRule="atLeast" w:line="360" w:before="0" w:after="0"/>
+        <w:ind w:left="0" w:right="0" w:hanging="0"/>
+        <w:contextualSpacing/>
+        <w:jc w:val="both"/>
+        <w:rPr>
+          <w:b/>
+          <w:b/>
+          <w:bCs/>
+          <w:sz w:val="22"/>
+          <w:szCs w:val="22"/>
+        </w:rPr>
+      </w:pPr>
+      <w:r>
+        <w:rPr>
+          <w:rFonts w:ascii="Oxygen;Helvetica" w:hAnsi="Oxygen;Helvetica"/>
+          <w:b/>
+          <w:bCs/>
+          <w:i w:val="false"/>
+          <w:caps w:val="false"/>
+          <w:smallCaps w:val="false"/>
+          <w:color w:val="000000"/>
+          <w:spacing w:val="0"/>
+          <w:sz w:val="22"/>
+          <w:szCs w:val="22"/>
+        </w:rPr>
+        <w:t>Ceremony Venue</w:t>
+        <w:tab/>
+        <w:tab/>
+        <w:tab/>
+        <w:tab/>
+        <w:t xml:space="preserve">Kalaignar Arangam, Anna Salai, Teynampet, </w:t>
+      </w:r>
+    </w:p>
+    <w:p>
+      <w:pPr>
+        <w:pStyle w:val="TextBody"/>
+        <w:widowControl/>
+        <w:tabs>
+          <w:tab w:val="left" w:pos="0" w:leader="none"/>
+        </w:tabs>
+        <w:spacing w:lineRule="atLeast" w:line="360" w:before="0" w:after="0"/>
+        <w:ind w:left="0" w:right="0" w:hanging="0"/>
+        <w:contextualSpacing/>
+        <w:jc w:val="both"/>
+        <w:rPr>
+          <w:b/>
+          <w:b/>
+          <w:bCs/>
+          <w:sz w:val="22"/>
+          <w:szCs w:val="22"/>
+        </w:rPr>
+      </w:pPr>
+      <w:r>
+        <w:rPr>
+          <w:rFonts w:ascii="Oxygen;Helvetica" w:hAnsi="Oxygen;Helvetica"/>
+          <w:b/>
+          <w:bCs/>
+          <w:i w:val="false"/>
+          <w:caps w:val="false"/>
+          <w:smallCaps w:val="false"/>
+          <w:color w:val="000000"/>
+          <w:spacing w:val="0"/>
+          <w:sz w:val="22"/>
+          <w:szCs w:val="22"/>
+        </w:rPr>
+        <w:tab/>
+        <w:tab/>
+        <w:tab/>
+        <w:tab/>
+        <w:tab/>
+        <w:tab/>
+        <w:t>Chennai – 600 018</w:t>
+      </w:r>
+    </w:p>
+    <w:p>
+      <w:pPr>
+        <w:pStyle w:val="TextBody"/>
+        <w:widowControl/>
+        <w:tabs>
+          <w:tab w:val="left" w:pos="0" w:leader="none"/>
+        </w:tabs>
+        <w:spacing w:lineRule="atLeast" w:line="360" w:before="0" w:after="0"/>
+        <w:ind w:left="0" w:right="0" w:hanging="0"/>
+        <w:contextualSpacing/>
+        <w:jc w:val="both"/>
+        <w:rPr>
+          <w:rFonts w:ascii="Oxygen;Helvetica" w:hAnsi="Oxygen;Helvetica"/>
+          <w:i w:val="false"/>
+          <w:i w:val="false"/>
+          <w:caps w:val="false"/>
+          <w:smallCaps w:val="false"/>
+          <w:color w:val="000000"/>
+          <w:spacing w:val="0"/>
+        </w:rPr>
+      </w:pPr>
+      <w:bookmarkStart w:id="1" w:name="__DdeLink__79_1394961031"/>
+      <w:bookmarkStart w:id="2" w:name="__DdeLink__79_1394961031"/>
+      <w:bookmarkEnd w:id="2"/>
+      <w:r>
+        <w:rPr>
+          <w:b/>
+          <w:bCs/>
+          <w:sz w:val="22"/>
+          <w:szCs w:val="22"/>
+        </w:rPr>
       </w:r>
     </w:p>
     <w:sectPr>
@@ -1646,6 +1931,7 @@
     <w:pPr>
       <w:pStyle w:val="Normal"/>
       <w:spacing w:before="0" w:after="0"/>
+      <w:contextualSpacing/>
       <w:rPr/>
     </w:pPr>
     <w:r>
@@ -1776,7 +2062,6 @@
       <w:pPr>
         <w:ind w:left="0" w:hanging="0"/>
       </w:pPr>
-      <w:rPr/>
     </w:lvl>
     <w:lvl w:ilvl="1">
       <w:start w:val="1"/>
@@ -1789,7 +2074,6 @@
         </w:tabs>
         <w:ind w:left="1414" w:hanging="283"/>
       </w:pPr>
-      <w:rPr/>
     </w:lvl>
     <w:lvl w:ilvl="2">
       <w:start w:val="1"/>
@@ -1802,7 +2086,6 @@
         </w:tabs>
         <w:ind w:left="2121" w:hanging="283"/>
       </w:pPr>
-      <w:rPr/>
     </w:lvl>
     <w:lvl w:ilvl="3">
       <w:start w:val="1"/>
@@ -1815,7 +2098,6 @@
         </w:tabs>
         <w:ind w:left="2828" w:hanging="283"/>
       </w:pPr>
-      <w:rPr/>
     </w:lvl>
     <w:lvl w:ilvl="4">
       <w:start w:val="1"/>
@@ -1828,7 +2110,6 @@
         </w:tabs>
         <w:ind w:left="3535" w:hanging="283"/>
       </w:pPr>
-      <w:rPr/>
     </w:lvl>
     <w:lvl w:ilvl="5">
       <w:start w:val="1"/>
@@ -1841,7 +2122,6 @@
         </w:tabs>
         <w:ind w:left="4242" w:hanging="283"/>
       </w:pPr>
-      <w:rPr/>
     </w:lvl>
     <w:lvl w:ilvl="6">
       <w:start w:val="1"/>
@@ -1854,7 +2134,6 @@
         </w:tabs>
         <w:ind w:left="4949" w:hanging="283"/>
       </w:pPr>
-      <w:rPr/>
     </w:lvl>
     <w:lvl w:ilvl="7">
       <w:start w:val="1"/>
@@ -1867,7 +2146,6 @@
         </w:tabs>
         <w:ind w:left="5656" w:hanging="283"/>
       </w:pPr>
-      <w:rPr/>
     </w:lvl>
     <w:lvl w:ilvl="8">
       <w:start w:val="1"/>
@@ -1880,7 +2158,6 @@
         </w:tabs>
         <w:ind w:left="6363" w:hanging="283"/>
       </w:pPr>
-      <w:rPr/>
     </w:lvl>
   </w:abstractNum>
   <w:abstractNum w:abstractNumId="2">
@@ -2017,7 +2294,6 @@
     <w:rPrDefault>
       <w:rPr>
         <w:rFonts w:ascii="Arial" w:hAnsi="Arial" w:eastAsia="Arial" w:cs="Arial"/>
-        <w:sz w:val="22"/>
         <w:szCs w:val="22"/>
         <w:lang w:val="en" w:eastAsia="zh-CN" w:bidi="hi-IN"/>
       </w:rPr>
@@ -2031,12 +2307,14 @@
     <w:qFormat/>
     <w:pPr>
       <w:widowControl w:val="false"/>
+      <w:bidi w:val="0"/>
       <w:spacing w:lineRule="auto" w:line="276" w:before="0" w:after="0"/>
       <w:contextualSpacing/>
+      <w:jc w:val="left"/>
     </w:pPr>
     <w:rPr>
       <w:rFonts w:ascii="Arial" w:hAnsi="Arial" w:eastAsia="Arial" w:cs="Arial"/>
-      <w:color w:val="auto"/>
+      <w:color w:val="00000A"/>
       <w:sz w:val="22"/>
       <w:szCs w:val="22"/>
       <w:lang w:val="en" w:eastAsia="zh-CN" w:bidi="hi-IN"/>
@@ -2044,99 +2322,113 @@
   </w:style>
   <w:style w:type="paragraph" w:styleId="Heading1">
     <w:name w:val="Heading 1"/>
-    <w:basedOn w:val="Normal1"/>
     <w:next w:val="Normal"/>
     <w:qFormat/>
     <w:pPr>
       <w:keepNext/>
       <w:keepLines/>
+      <w:widowControl w:val="false"/>
       <w:spacing w:lineRule="auto" w:line="240" w:before="400" w:after="120"/>
     </w:pPr>
     <w:rPr>
+      <w:rFonts w:ascii="Arial" w:hAnsi="Arial" w:eastAsia="Arial" w:cs="Arial"/>
+      <w:color w:val="auto"/>
       <w:sz w:val="40"/>
       <w:szCs w:val="40"/>
+      <w:lang w:val="en" w:eastAsia="zh-CN" w:bidi="hi-IN"/>
     </w:rPr>
   </w:style>
   <w:style w:type="paragraph" w:styleId="Heading2">
     <w:name w:val="Heading 2"/>
-    <w:basedOn w:val="Normal1"/>
     <w:next w:val="Normal"/>
     <w:qFormat/>
     <w:pPr>
       <w:keepNext/>
       <w:keepLines/>
+      <w:widowControl w:val="false"/>
       <w:spacing w:lineRule="auto" w:line="240" w:before="360" w:after="120"/>
     </w:pPr>
     <w:rPr>
+      <w:rFonts w:ascii="Arial" w:hAnsi="Arial" w:eastAsia="Arial" w:cs="Arial"/>
       <w:b w:val="false"/>
+      <w:color w:val="auto"/>
       <w:sz w:val="32"/>
       <w:szCs w:val="32"/>
+      <w:lang w:val="en" w:eastAsia="zh-CN" w:bidi="hi-IN"/>
     </w:rPr>
   </w:style>
   <w:style w:type="paragraph" w:styleId="Heading3">
     <w:name w:val="Heading 3"/>
-    <w:basedOn w:val="Normal1"/>
     <w:next w:val="Normal"/>
     <w:qFormat/>
     <w:pPr>
       <w:keepNext/>
       <w:keepLines/>
+      <w:widowControl w:val="false"/>
       <w:spacing w:lineRule="auto" w:line="240" w:before="320" w:after="80"/>
     </w:pPr>
     <w:rPr>
+      <w:rFonts w:ascii="Arial" w:hAnsi="Arial" w:eastAsia="Arial" w:cs="Arial"/>
       <w:b w:val="false"/>
       <w:color w:val="434343"/>
       <w:sz w:val="28"/>
       <w:szCs w:val="28"/>
+      <w:lang w:val="en" w:eastAsia="zh-CN" w:bidi="hi-IN"/>
     </w:rPr>
   </w:style>
   <w:style w:type="paragraph" w:styleId="Heading4">
     <w:name w:val="Heading 4"/>
-    <w:basedOn w:val="Normal1"/>
     <w:next w:val="Normal"/>
     <w:qFormat/>
     <w:pPr>
       <w:keepNext/>
       <w:keepLines/>
+      <w:widowControl w:val="false"/>
       <w:spacing w:lineRule="auto" w:line="240" w:before="280" w:after="80"/>
     </w:pPr>
     <w:rPr>
+      <w:rFonts w:ascii="Arial" w:hAnsi="Arial" w:eastAsia="Arial" w:cs="Arial"/>
       <w:color w:val="666666"/>
       <w:sz w:val="24"/>
       <w:szCs w:val="24"/>
+      <w:lang w:val="en" w:eastAsia="zh-CN" w:bidi="hi-IN"/>
     </w:rPr>
   </w:style>
   <w:style w:type="paragraph" w:styleId="Heading5">
     <w:name w:val="Heading 5"/>
-    <w:basedOn w:val="Normal1"/>
     <w:next w:val="Normal"/>
     <w:qFormat/>
     <w:pPr>
       <w:keepNext/>
       <w:keepLines/>
+      <w:widowControl w:val="false"/>
       <w:spacing w:lineRule="auto" w:line="240" w:before="240" w:after="80"/>
     </w:pPr>
     <w:rPr>
+      <w:rFonts w:ascii="Arial" w:hAnsi="Arial" w:eastAsia="Arial" w:cs="Arial"/>
       <w:color w:val="666666"/>
       <w:sz w:val="22"/>
       <w:szCs w:val="22"/>
+      <w:lang w:val="en" w:eastAsia="zh-CN" w:bidi="hi-IN"/>
     </w:rPr>
   </w:style>
   <w:style w:type="paragraph" w:styleId="Heading6">
     <w:name w:val="Heading 6"/>
-    <w:basedOn w:val="Normal1"/>
     <w:next w:val="Normal"/>
     <w:qFormat/>
     <w:pPr>
       <w:keepNext/>
       <w:keepLines/>
+      <w:widowControl w:val="false"/>
       <w:spacing w:lineRule="auto" w:line="240" w:before="240" w:after="80"/>
     </w:pPr>
     <w:rPr>
+      <w:rFonts w:ascii="Arial" w:hAnsi="Arial" w:eastAsia="Arial" w:cs="Arial"/>
       <w:i/>
       <w:color w:val="666666"/>
       <w:sz w:val="22"/>
       <w:szCs w:val="22"/>
+      <w:lang w:val="en" w:eastAsia="zh-CN" w:bidi="hi-IN"/>
     </w:rPr>
   </w:style>
   <w:style w:type="character" w:styleId="NumberingSymbols">
@@ -2160,6 +2452,7 @@
     <w:pPr>
       <w:keepNext/>
       <w:spacing w:before="240" w:after="120"/>
+      <w:contextualSpacing/>
     </w:pPr>
     <w:rPr>
       <w:rFonts w:ascii="Liberation Sans" w:hAnsi="Liberation Sans" w:eastAsia="Noto Sans CJK SC Regular" w:cs="FreeSans"/>
@@ -2172,6 +2465,7 @@
     <w:basedOn w:val="Normal"/>
     <w:pPr>
       <w:spacing w:lineRule="auto" w:line="288" w:before="0" w:after="140"/>
+      <w:contextualSpacing/>
     </w:pPr>
     <w:rPr/>
   </w:style>
@@ -2190,6 +2484,7 @@
     <w:pPr>
       <w:suppressLineNumbers/>
       <w:spacing w:before="120" w:after="120"/>
+      <w:contextualSpacing/>
     </w:pPr>
     <w:rPr>
       <w:rFonts w:cs="FreeSans"/>
@@ -2210,7 +2505,7 @@
       <w:rFonts w:cs="FreeSans"/>
     </w:rPr>
   </w:style>
-  <w:style w:type="paragraph" w:styleId="Normal1" w:default="1">
+  <w:style w:type="paragraph" w:styleId="LOnormal" w:default="1">
     <w:name w:val="LO-normal"/>
     <w:qFormat/>
     <w:pPr>
@@ -2220,7 +2515,7 @@
     </w:pPr>
     <w:rPr>
       <w:rFonts w:ascii="Arial" w:hAnsi="Arial" w:eastAsia="Arial" w:cs="Arial"/>
-      <w:color w:val="auto"/>
+      <w:color w:val="00000A"/>
       <w:sz w:val="22"/>
       <w:szCs w:val="22"/>
       <w:lang w:val="en" w:eastAsia="zh-CN" w:bidi="hi-IN"/>
@@ -2228,7 +2523,7 @@
   </w:style>
   <w:style w:type="paragraph" w:styleId="Title">
     <w:name w:val="Title"/>
-    <w:basedOn w:val="Normal1"/>
+    <w:basedOn w:val="LOnormal"/>
     <w:next w:val="Normal"/>
     <w:qFormat/>
     <w:pPr>
@@ -2243,7 +2538,7 @@
   </w:style>
   <w:style w:type="paragraph" w:styleId="Subtitle">
     <w:name w:val="Subtitle"/>
-    <w:basedOn w:val="Normal1"/>
+    <w:basedOn w:val="LOnormal"/>
     <w:next w:val="Normal"/>
     <w:qFormat/>
     <w:pPr>

</xml_diff>

<commit_message>
minor change in terms and condition
</commit_message>
<xml_diff>
--- a/public/terms_conditions.docx
+++ b/public/terms_conditions.docx
@@ -348,18 +348,76 @@
           <w:numId w:val="1"/>
         </w:numPr>
         <w:jc w:val="both"/>
-      </w:pPr>
-      <w:r>
+        <w:rPr>
+          <w:color w:val="FF0000"/>
+        </w:rPr>
+      </w:pPr>
+      <w:r>
+        <w:rPr>
+          <w:color w:val="FF0000"/>
+        </w:rPr>
         <w:t>The C</w:t>
       </w:r>
       <w:r>
-        <w:t>ompetition is consists of 80 sums for level</w:t>
-      </w:r>
-      <w:r>
+        <w:rPr>
+          <w:color w:val="FF0000"/>
+        </w:rPr>
+        <w:t>ompetition is consists of 80 sums for</w:t>
+      </w:r>
+      <w:r>
+        <w:rPr>
+          <w:color w:val="FF0000"/>
+        </w:rPr>
+        <w:t xml:space="preserve"> Pre-Level &amp; </w:t>
+      </w:r>
+      <w:r>
+        <w:rPr>
+          <w:color w:val="FF0000"/>
+        </w:rPr>
+        <w:t>level</w:t>
+      </w:r>
+      <w:r>
+        <w:rPr>
+          <w:color w:val="FF0000"/>
+        </w:rPr>
         <w:t xml:space="preserve"> </w:t>
       </w:r>
       <w:r>
-        <w:t xml:space="preserve">1 and 70 sums for remaining levels of MA &amp; TT. </w:t>
+        <w:rPr>
+          <w:color w:val="FF0000"/>
+        </w:rPr>
+        <w:t xml:space="preserve">1 and 70 sums </w:t>
+      </w:r>
+      <w:r>
+        <w:rPr>
+          <w:color w:val="FF0000"/>
+        </w:rPr>
+        <w:t>for remaining levels of MA &amp; TT and ES Pre, Level 1 to 5, SM 1 to 5 will have 70 Questions only</w:t>
+      </w:r>
+      <w:r>
+        <w:rPr>
+          <w:color w:val="FF0000"/>
+        </w:rPr>
+        <w:t xml:space="preserve"> </w:t>
+      </w:r>
+    </w:p>
+    <w:p>
+      <w:pPr>
+        <w:pStyle w:val="ListParagraph"/>
+        <w:numPr>
+          <w:ilvl w:val="0"/>
+          <w:numId w:val="1"/>
+        </w:numPr>
+        <w:jc w:val="both"/>
+        <w:rPr>
+          <w:color w:val="FF0000"/>
+        </w:rPr>
+      </w:pPr>
+      <w:r>
+        <w:rPr>
+          <w:color w:val="FF0000"/>
+        </w:rPr>
+        <w:t>Last Date for Online Registration is 15 November 2019.  NLC Registration Fee INR1000 / Program / student.</w:t>
       </w:r>
     </w:p>
     <w:p>
@@ -654,6 +712,7 @@
     </w:p>
     <w:p>
       <w:pPr>
+        <w:spacing w:after="0"/>
         <w:jc w:val="both"/>
       </w:pPr>
       <w:r>
@@ -680,6 +739,7 @@
     </w:p>
     <w:p>
       <w:pPr>
+        <w:spacing w:after="0"/>
         <w:jc w:val="both"/>
       </w:pPr>
       <w:r>
@@ -1716,7 +1776,7 @@
   <a:extraClrSchemeLst/>
   <a:extLst>
     <a:ext uri="{05A4C25C-085E-4340-85A3-A5531E510DB2}">
-      <thm15:themeFamily xmlns="" xmlns:thm15="http://schemas.microsoft.com/office/thememl/2012/main" name="Office Theme" id="{62F939B6-93AF-4DB8-9C6B-D6C7DFDC589F}" vid="{4A3C46E8-61CC-4603-A589-7422A47A8E4A}"/>
+      <thm15:themeFamily xmlns:thm15="http://schemas.microsoft.com/office/thememl/2012/main" xmlns="" name="Office Theme" id="{62F939B6-93AF-4DB8-9C6B-D6C7DFDC589F}" vid="{4A3C46E8-61CC-4603-A589-7422A47A8E4A}"/>
     </a:ext>
   </a:extLst>
 </a:theme>

</xml_diff>